<commit_message>
Commend By  [姓名] : [NETCURRENT-2 --问题号]  #resolve #comment [注释] 1. 2.
</commit_message>
<xml_diff>
--- a/mydoc/MySQL.docx
+++ b/mydoc/MySQL.docx
@@ -5,9 +5,6 @@
     <w:p>
       <w:pPr>
         <w:pStyle w:val="1"/>
-        <w:rPr>
-          <w:rFonts w:hint="eastAsia"/>
-        </w:rPr>
       </w:pPr>
       <w:r>
         <w:rPr>
@@ -19,11 +16,7 @@
     <w:p>
       <w:pPr>
         <w:pStyle w:val="2"/>
-        <w:rPr>
-          <w:rFonts w:hint="eastAsia"/>
-        </w:rPr>
-      </w:pPr>
-      <w:proofErr w:type="spellStart"/>
+      </w:pPr>
       <w:r>
         <w:t>M</w:t>
       </w:r>
@@ -33,7 +26,6 @@
         </w:rPr>
         <w:t>ysql</w:t>
       </w:r>
-      <w:proofErr w:type="spellEnd"/>
       <w:r>
         <w:rPr>
           <w:rFonts w:hint="eastAsia"/>
@@ -44,9 +36,6 @@
     <w:p>
       <w:pPr>
         <w:pStyle w:val="3"/>
-        <w:rPr>
-          <w:rFonts w:hint="eastAsia"/>
-        </w:rPr>
       </w:pPr>
       <w:r>
         <w:rPr>
@@ -58,7 +47,7 @@
     <w:p>
       <w:pPr>
         <w:rPr>
-          <w:rFonts w:asciiTheme="majorEastAsia" w:eastAsiaTheme="majorEastAsia" w:hAnsiTheme="majorEastAsia" w:hint="eastAsia"/>
+          <w:rFonts w:asciiTheme="majorEastAsia" w:eastAsiaTheme="majorEastAsia" w:hAnsiTheme="majorEastAsia"/>
         </w:rPr>
       </w:pPr>
       <w:r>
@@ -72,21 +61,7 @@
         <w:rPr>
           <w:rFonts w:asciiTheme="majorEastAsia" w:eastAsiaTheme="majorEastAsia" w:hAnsiTheme="majorEastAsia"/>
         </w:rPr>
-        <w:t xml:space="preserve"> MySQL数 </w:t>
-      </w:r>
-      <w:proofErr w:type="gramStart"/>
-      <w:r>
-        <w:rPr>
-          <w:rFonts w:asciiTheme="majorEastAsia" w:eastAsiaTheme="majorEastAsia" w:hAnsiTheme="majorEastAsia"/>
-        </w:rPr>
-        <w:t>据库引擎</w:t>
-      </w:r>
-      <w:proofErr w:type="gramEnd"/>
-      <w:r>
-        <w:rPr>
-          <w:rFonts w:asciiTheme="majorEastAsia" w:eastAsiaTheme="majorEastAsia" w:hAnsiTheme="majorEastAsia"/>
-        </w:rPr>
-        <w:t>取决于MySQL在安装的时候是如何被编译的。要添加一个新的引擎，就必须重新编译MYSQL。在缺省情况下，MYSQL支持三个引 擎：ISAM、MYISAM和HEAP。另外两种类型INNODB和BERKLEY（BDB），也常常可以使用。如果技术高超，还可以使用MySQL++ API自己做一个引擎</w:t>
+        <w:t xml:space="preserve"> MySQL数 据库引擎取决于MySQL在安装的时候是如何被编译的。要添加一个新的引擎，就必须重新编译MYSQL。在缺省情况下，MYSQL支持三个引 擎：ISAM、MYISAM和HEAP。另外两种类型INNODB和BERKLEY（BDB），也常常可以使用。如果技术高超，还可以使用MySQL++ API自己做一个引擎</w:t>
       </w:r>
       <w:r>
         <w:rPr>
@@ -96,22 +71,15 @@
       </w:r>
     </w:p>
     <w:p>
-      <w:pPr>
-        <w:rPr>
-          <w:rFonts w:hint="eastAsia"/>
-        </w:rPr>
-      </w:pPr>
       <w:r>
         <w:t>一般来说，</w:t>
       </w:r>
-      <w:proofErr w:type="spellStart"/>
       <w:r>
         <w:rPr>
           <w:shd w:val="clear" w:color="auto" w:fill="FF6600"/>
         </w:rPr>
         <w:t>MyISAM</w:t>
       </w:r>
-      <w:proofErr w:type="spellEnd"/>
       <w:r>
         <w:rPr>
           <w:shd w:val="clear" w:color="auto" w:fill="FF6600"/>
@@ -145,14 +113,12 @@
       <w:r>
         <w:t>没有事务。</w:t>
       </w:r>
-      <w:proofErr w:type="spellStart"/>
       <w:r>
         <w:rPr>
           <w:shd w:val="clear" w:color="auto" w:fill="FF6600"/>
         </w:rPr>
         <w:t>InnoDB</w:t>
       </w:r>
-      <w:proofErr w:type="spellEnd"/>
       <w:r>
         <w:rPr>
           <w:shd w:val="clear" w:color="auto" w:fill="FF6600"/>
@@ -180,9 +146,6 @@
         <w:tabs>
           <w:tab w:val="left" w:pos="899"/>
         </w:tabs>
-        <w:rPr>
-          <w:rFonts w:hint="eastAsia"/>
-        </w:rPr>
       </w:pPr>
       <w:r>
         <w:t>一般情况下，</w:t>
@@ -199,25 +162,15 @@
         </w:rPr>
         <w:t>会默认提供多种</w:t>
       </w:r>
-      <w:r>
-        <w:fldChar w:fldCharType="begin"/>
-      </w:r>
-      <w:r>
-        <w:instrText xml:space="preserve"> HYPERLINK "http://wenwen.soso.com/z/Search.e?sp=S%E5%AD%98%E5%82%A8%E5%BC%95%E6%93%8E&amp;ch=w.search.yjjlink&amp;cid=w.search.yjjlink" \t "_blank" </w:instrText>
-      </w:r>
-      <w:r>
-        <w:fldChar w:fldCharType="separate"/>
-      </w:r>
-      <w:r>
-        <w:rPr>
-          <w:rStyle w:val="a5"/>
-          <w:color w:val="1A8BC8"/>
-        </w:rPr>
-        <w:t>存储引擎</w:t>
-      </w:r>
-      <w:r>
-        <w:fldChar w:fldCharType="end"/>
-      </w:r>
+      <w:hyperlink r:id="rId8" w:tgtFrame="_blank" w:history="1">
+        <w:r>
+          <w:rPr>
+            <w:rStyle w:val="a5"/>
+            <w:color w:val="1A8BC8"/>
+          </w:rPr>
+          <w:t>存储引擎</w:t>
+        </w:r>
+      </w:hyperlink>
       <w:r>
         <w:t>，可以通过下面的查看</w:t>
       </w:r>
@@ -237,7 +190,6 @@
         </w:tabs>
         <w:ind w:firstLineChars="0"/>
         <w:rPr>
-          <w:rFonts w:hint="eastAsia"/>
           <w:color w:val="0000FF"/>
         </w:rPr>
       </w:pPr>
@@ -250,35 +202,17 @@
       <w:r>
         <w:t>现在已提供什么存储</w:t>
       </w:r>
-      <w:r>
-        <w:fldChar w:fldCharType="begin"/>
-      </w:r>
-      <w:r>
-        <w:instrText xml:space="preserve"> HYPERLINK "http://wenwen.soso.com/z/Search.e?sp=S%E5%BC%95%E6%93%8E&amp;ch=w.search.yjjlink&amp;cid=w.search.yjjlink" \t "_blank" </w:instrText>
-      </w:r>
-      <w:r>
-        <w:fldChar w:fldCharType="separate"/>
-      </w:r>
-      <w:r>
-        <w:rPr>
-          <w:rStyle w:val="a5"/>
-          <w:color w:val="1A8BC8"/>
-        </w:rPr>
-        <w:t>引擎</w:t>
-      </w:r>
-      <w:r>
-        <w:fldChar w:fldCharType="end"/>
-      </w:r>
-      <w:r>
-        <w:t xml:space="preserve">: </w:t>
-      </w:r>
-      <w:proofErr w:type="spellStart"/>
-      <w:r>
-        <w:t>mysql</w:t>
-      </w:r>
-      <w:proofErr w:type="spellEnd"/>
-      <w:r>
-        <w:t>&gt; </w:t>
+      <w:hyperlink r:id="rId9" w:tgtFrame="_blank" w:history="1">
+        <w:r>
+          <w:rPr>
+            <w:rStyle w:val="a5"/>
+            <w:color w:val="1A8BC8"/>
+          </w:rPr>
+          <w:t>引擎</w:t>
+        </w:r>
+      </w:hyperlink>
+      <w:r>
+        <w:t>: mysql&gt; </w:t>
       </w:r>
       <w:r>
         <w:rPr>
@@ -295,7 +229,6 @@
         </w:tabs>
         <w:ind w:left="1080" w:firstLineChars="0" w:firstLine="0"/>
         <w:rPr>
-          <w:rFonts w:hint="eastAsia"/>
           <w:color w:val="0000FF"/>
         </w:rPr>
       </w:pPr>
@@ -322,7 +255,7 @@
                     <pic:cNvPicPr/>
                   </pic:nvPicPr>
                   <pic:blipFill>
-                    <a:blip r:embed="rId6">
+                    <a:blip r:embed="rId10">
                       <a:extLst>
                         <a:ext uri="{28A0092B-C50C-407E-A947-70E740481C1C}">
                           <a14:useLocalDpi xmlns:a14="http://schemas.microsoft.com/office/drawing/2010/main" val="0"/>
@@ -361,7 +294,6 @@
         </w:tabs>
         <w:ind w:firstLineChars="0"/>
         <w:rPr>
-          <w:rFonts w:hint="eastAsia"/>
           <w:color w:val="0000FF"/>
         </w:rPr>
       </w:pPr>
@@ -375,35 +307,13 @@
         <w:t>当前默认的存储引擎</w:t>
       </w:r>
       <w:r>
-        <w:t xml:space="preserve">: </w:t>
-      </w:r>
-      <w:proofErr w:type="spellStart"/>
-      <w:r>
-        <w:t>mysql</w:t>
-      </w:r>
-      <w:proofErr w:type="spellEnd"/>
-      <w:r>
-        <w:t>&gt; </w:t>
-      </w:r>
-      <w:r>
-        <w:rPr>
-          <w:color w:val="0000FF"/>
-        </w:rPr>
-        <w:t>show variables like '%</w:t>
-      </w:r>
-      <w:proofErr w:type="spellStart"/>
-      <w:r>
-        <w:rPr>
-          <w:color w:val="0000FF"/>
-        </w:rPr>
-        <w:t>storage_engine</w:t>
-      </w:r>
-      <w:proofErr w:type="spellEnd"/>
-      <w:r>
-        <w:rPr>
-          <w:color w:val="0000FF"/>
-        </w:rPr>
-        <w:t>%';</w:t>
+        <w:t>: mysql&gt; </w:t>
+      </w:r>
+      <w:r>
+        <w:rPr>
+          <w:color w:val="0000FF"/>
+        </w:rPr>
+        <w:t>show variables like '%storage_engine%';</w:t>
       </w:r>
     </w:p>
     <w:p>
@@ -414,7 +324,6 @@
         </w:tabs>
         <w:ind w:left="1080" w:firstLineChars="0" w:firstLine="0"/>
         <w:rPr>
-          <w:rFonts w:hint="eastAsia"/>
           <w:color w:val="0000FF"/>
         </w:rPr>
       </w:pPr>
@@ -441,7 +350,7 @@
                     <pic:cNvPicPr/>
                   </pic:nvPicPr>
                   <pic:blipFill>
-                    <a:blip r:embed="rId7">
+                    <a:blip r:embed="rId11">
                       <a:extLst>
                         <a:ext uri="{28A0092B-C50C-407E-A947-70E740481C1C}">
                           <a14:useLocalDpi xmlns:a14="http://schemas.microsoft.com/office/drawing/2010/main" val="0"/>
@@ -477,174 +386,61 @@
           <w:szCs w:val="30"/>
         </w:rPr>
       </w:pPr>
-      <w:bookmarkStart w:id="0" w:name="_GoBack"/>
       <w:r>
         <w:rPr>
           <w:sz w:val="30"/>
           <w:szCs w:val="30"/>
         </w:rPr>
-        <w:t>（1）加了索引以后，对于</w:t>
-      </w:r>
-      <w:proofErr w:type="spellStart"/>
-      <w:r>
-        <w:rPr>
+        <w:t>（1）加了索引以后，对于MyISAM查询可以加快：4 206.09733倍，对InnoDB查询加快510.72921倍，同时对MyISAM更新速度减慢为原来的1/2，InnoDB的更新速度减慢为原来的1/30。</w:t>
+      </w:r>
+      <w:r>
+        <w:rPr>
+          <w:color w:val="0000FF"/>
           <w:sz w:val="30"/>
           <w:szCs w:val="30"/>
         </w:rPr>
-        <w:t>MyISAM</w:t>
-      </w:r>
-      <w:proofErr w:type="spellEnd"/>
+        <w:t>要看情况决定是否要加索引，比如不查询的log表，不要做任何的索引</w:t>
+      </w:r>
       <w:r>
         <w:rPr>
           <w:sz w:val="30"/>
           <w:szCs w:val="30"/>
         </w:rPr>
-        <w:t>查询可以加快：4 206.09733倍，对</w:t>
-      </w:r>
-      <w:proofErr w:type="spellStart"/>
-      <w:r>
+        <w:t>。</w:t>
+      </w:r>
+    </w:p>
+    <w:p>
+      <w:pPr>
+        <w:pStyle w:val="a4"/>
+        <w:spacing w:before="150" w:beforeAutospacing="0" w:after="150" w:afterAutospacing="0"/>
         <w:rPr>
           <w:sz w:val="30"/>
           <w:szCs w:val="30"/>
         </w:rPr>
-        <w:t>InnoDB</w:t>
-      </w:r>
-      <w:proofErr w:type="spellEnd"/>
+      </w:pPr>
       <w:r>
         <w:rPr>
           <w:sz w:val="30"/>
           <w:szCs w:val="30"/>
         </w:rPr>
-        <w:t>查询加快510.72921倍，同时对</w:t>
-      </w:r>
-      <w:proofErr w:type="spellStart"/>
-      <w:r>
+        <w:t>    （2）如果你的数据量是百万级别的，并且没有任何的事务处理，那么用MyISAM是性能最好的选择。</w:t>
+      </w:r>
+    </w:p>
+    <w:p>
+      <w:pPr>
+        <w:pStyle w:val="a4"/>
+        <w:spacing w:before="150" w:beforeAutospacing="0" w:after="150" w:afterAutospacing="0"/>
         <w:rPr>
           <w:sz w:val="30"/>
           <w:szCs w:val="30"/>
         </w:rPr>
-        <w:t>MyISAM</w:t>
-      </w:r>
-      <w:proofErr w:type="spellEnd"/>
+      </w:pPr>
       <w:r>
         <w:rPr>
           <w:sz w:val="30"/>
           <w:szCs w:val="30"/>
         </w:rPr>
-        <w:t>更新速度减慢为原来的1/2，</w:t>
-      </w:r>
-      <w:proofErr w:type="spellStart"/>
-      <w:r>
-        <w:rPr>
-          <w:sz w:val="30"/>
-          <w:szCs w:val="30"/>
-        </w:rPr>
-        <w:t>InnoDB</w:t>
-      </w:r>
-      <w:proofErr w:type="spellEnd"/>
-      <w:r>
-        <w:rPr>
-          <w:sz w:val="30"/>
-          <w:szCs w:val="30"/>
-        </w:rPr>
-        <w:t>的更新速度减慢为原来的1/30。</w:t>
-      </w:r>
-      <w:r>
-        <w:rPr>
-          <w:color w:val="0000FF"/>
-          <w:sz w:val="30"/>
-          <w:szCs w:val="30"/>
-        </w:rPr>
-        <w:t>要看情况决定是否要加索引，比如不查询的log表，不要做任何的索引</w:t>
-      </w:r>
-      <w:r>
-        <w:rPr>
-          <w:sz w:val="30"/>
-          <w:szCs w:val="30"/>
-        </w:rPr>
-        <w:t>。</w:t>
-      </w:r>
-    </w:p>
-    <w:p>
-      <w:pPr>
-        <w:pStyle w:val="a4"/>
-        <w:spacing w:before="150" w:beforeAutospacing="0" w:after="150" w:afterAutospacing="0"/>
-        <w:rPr>
-          <w:sz w:val="30"/>
-          <w:szCs w:val="30"/>
-        </w:rPr>
-      </w:pPr>
-      <w:r>
-        <w:rPr>
-          <w:sz w:val="30"/>
-          <w:szCs w:val="30"/>
-        </w:rPr>
-        <w:t>    （2）如果你的数据量是百万级别的，并且没有任何的事务处理，那么用</w:t>
-      </w:r>
-      <w:proofErr w:type="spellStart"/>
-      <w:r>
-        <w:rPr>
-          <w:sz w:val="30"/>
-          <w:szCs w:val="30"/>
-        </w:rPr>
-        <w:t>MyISAM</w:t>
-      </w:r>
-      <w:proofErr w:type="spellEnd"/>
-      <w:r>
-        <w:rPr>
-          <w:sz w:val="30"/>
-          <w:szCs w:val="30"/>
-        </w:rPr>
-        <w:t>是性能最好的选择。</w:t>
-      </w:r>
-    </w:p>
-    <w:p>
-      <w:pPr>
-        <w:pStyle w:val="a4"/>
-        <w:spacing w:before="150" w:beforeAutospacing="0" w:after="150" w:afterAutospacing="0"/>
-        <w:rPr>
-          <w:sz w:val="30"/>
-          <w:szCs w:val="30"/>
-        </w:rPr>
-      </w:pPr>
-      <w:r>
-        <w:rPr>
-          <w:sz w:val="30"/>
-          <w:szCs w:val="30"/>
-        </w:rPr>
-        <w:t>    （3）</w:t>
-      </w:r>
-      <w:proofErr w:type="spellStart"/>
-      <w:r>
-        <w:rPr>
-          <w:sz w:val="30"/>
-          <w:szCs w:val="30"/>
-        </w:rPr>
-        <w:t>InnoDB</w:t>
-      </w:r>
-      <w:proofErr w:type="spellEnd"/>
-      <w:r>
-        <w:rPr>
-          <w:sz w:val="30"/>
-          <w:szCs w:val="30"/>
-        </w:rPr>
-        <w:t>表的大小更加的大，用</w:t>
-      </w:r>
-      <w:proofErr w:type="spellStart"/>
-      <w:r>
-        <w:rPr>
-          <w:sz w:val="30"/>
-          <w:szCs w:val="30"/>
-        </w:rPr>
-        <w:t>MyISAM</w:t>
-      </w:r>
-      <w:proofErr w:type="spellEnd"/>
-      <w:r>
-        <w:rPr>
-          <w:sz w:val="30"/>
-          <w:szCs w:val="30"/>
-        </w:rPr>
-        <w:t>可省很多的硬盘空间。</w:t>
+        <w:t>    （3）InnoDB表的大小更加的大，用MyISAM可省很多的硬盘空间。</w:t>
       </w:r>
     </w:p>
     <w:p>
@@ -653,12 +449,10 @@
           <w:tab w:val="left" w:pos="899"/>
         </w:tabs>
         <w:rPr>
-          <w:rFonts w:hint="eastAsia"/>
-          <w:color w:val="0000FF"/>
-        </w:rPr>
-      </w:pPr>
-    </w:p>
-    <w:bookmarkEnd w:id="0"/>
+          <w:color w:val="0000FF"/>
+        </w:rPr>
+      </w:pPr>
+    </w:p>
     <w:p>
       <w:pPr>
         <w:pStyle w:val="a6"/>
@@ -667,7 +461,7 @@
         </w:tabs>
         <w:ind w:left="1080" w:firstLineChars="0" w:firstLine="0"/>
         <w:rPr>
-          <w:rFonts w:asciiTheme="majorEastAsia" w:eastAsiaTheme="majorEastAsia" w:hAnsiTheme="majorEastAsia" w:hint="eastAsia"/>
+          <w:rFonts w:asciiTheme="majorEastAsia" w:eastAsiaTheme="majorEastAsia" w:hAnsiTheme="majorEastAsia"/>
         </w:rPr>
       </w:pPr>
       <w:r>
@@ -681,44 +475,38 @@
     <w:p>
       <w:pPr>
         <w:rPr>
-          <w:rFonts w:asciiTheme="majorEastAsia" w:eastAsiaTheme="majorEastAsia" w:hAnsiTheme="majorEastAsia" w:hint="eastAsia"/>
+          <w:rFonts w:asciiTheme="majorEastAsia" w:eastAsiaTheme="majorEastAsia" w:hAnsiTheme="majorEastAsia"/>
         </w:rPr>
       </w:pPr>
     </w:p>
     <w:p>
       <w:pPr>
         <w:pStyle w:val="3"/>
-        <w:rPr>
-          <w:rStyle w:val="a3"/>
-          <w:rFonts w:hint="eastAsia"/>
-          <w:sz w:val="30"/>
-          <w:szCs w:val="30"/>
-        </w:rPr>
-      </w:pPr>
-      <w:r>
         <w:rPr>
           <w:rStyle w:val="a3"/>
           <w:sz w:val="30"/>
           <w:szCs w:val="30"/>
         </w:rPr>
-        <w:t>ISAM</w:t>
-      </w:r>
+      </w:pPr>
       <w:r>
         <w:rPr>
           <w:rStyle w:val="a3"/>
-          <w:rFonts w:hint="eastAsia"/>
           <w:sz w:val="30"/>
           <w:szCs w:val="30"/>
         </w:rPr>
+        <w:t>ISAM</w:t>
+      </w:r>
+      <w:r>
+        <w:rPr>
+          <w:rStyle w:val="a3"/>
+          <w:rFonts w:hint="eastAsia"/>
+          <w:sz w:val="30"/>
+          <w:szCs w:val="30"/>
+        </w:rPr>
         <w:t xml:space="preserve">  </w:t>
       </w:r>
     </w:p>
     <w:p>
-      <w:pPr>
-        <w:rPr>
-          <w:rFonts w:hint="eastAsia"/>
-        </w:rPr>
-      </w:pPr>
       <w:r>
         <w:t>ISAM</w:t>
       </w:r>
@@ -795,30 +583,18 @@
     <w:p>
       <w:pPr>
         <w:pStyle w:val="3"/>
-        <w:rPr>
-          <w:rFonts w:hint="eastAsia"/>
-        </w:rPr>
-      </w:pPr>
-      <w:proofErr w:type="spellStart"/>
+      </w:pPr>
       <w:r>
         <w:rPr>
           <w:rFonts w:hint="eastAsia"/>
         </w:rPr>
         <w:t>MyISAM</w:t>
       </w:r>
-      <w:proofErr w:type="spellEnd"/>
-    </w:p>
-    <w:p>
-      <w:pPr>
-        <w:rPr>
-          <w:rFonts w:hint="eastAsia"/>
-        </w:rPr>
-      </w:pPr>
-      <w:proofErr w:type="spellStart"/>
+    </w:p>
+    <w:p>
       <w:r>
         <w:t>MyISAM</w:t>
       </w:r>
-      <w:proofErr w:type="spellEnd"/>
       <w:r>
         <w:t>是</w:t>
       </w:r>
@@ -852,14 +628,12 @@
         </w:rPr>
         <w:t>里所没有的索引和字段管理的大量功能，</w:t>
       </w:r>
-      <w:proofErr w:type="spellStart"/>
       <w:r>
         <w:rPr>
           <w:color w:val="0000FF"/>
         </w:rPr>
         <w:t>MyISAM</w:t>
       </w:r>
-      <w:proofErr w:type="spellEnd"/>
       <w:r>
         <w:rPr>
           <w:color w:val="0000FF"/>
@@ -881,30 +655,21 @@
       <w:r>
         <w:t>。</w:t>
       </w:r>
-      <w:proofErr w:type="spellStart"/>
       <w:r>
         <w:t>MyISAM</w:t>
       </w:r>
-      <w:proofErr w:type="spellEnd"/>
       <w:r>
         <w:t>还有一些有用的扩展，例如用来修复数据库文件的</w:t>
       </w:r>
-      <w:proofErr w:type="spellStart"/>
       <w:r>
         <w:t>MyISAMCHK</w:t>
       </w:r>
-      <w:proofErr w:type="spellEnd"/>
       <w:r>
         <w:t>工具和用来恢复浪费空间的</w:t>
       </w:r>
       <w:r>
-        <w:t xml:space="preserve"> </w:t>
-      </w:r>
-      <w:proofErr w:type="spellStart"/>
-      <w:r>
-        <w:t>MyISAMPACK</w:t>
-      </w:r>
-      <w:proofErr w:type="spellEnd"/>
+        <w:t xml:space="preserve"> MyISAMPACK</w:t>
+      </w:r>
       <w:r>
         <w:t>工具。</w:t>
       </w:r>
@@ -978,14 +743,12 @@
       <w:r>
         <w:t>。</w:t>
       </w:r>
-      <w:proofErr w:type="spellStart"/>
       <w:r>
         <w:rPr>
           <w:color w:val="0000FF"/>
         </w:rPr>
         <w:t>MyISAM</w:t>
       </w:r>
-      <w:proofErr w:type="spellEnd"/>
       <w:r>
         <w:rPr>
           <w:color w:val="0000FF"/>
@@ -1000,7 +763,6 @@
       <w:pPr>
         <w:pStyle w:val="3"/>
         <w:rPr>
-          <w:rFonts w:hint="eastAsia"/>
           <w:sz w:val="30"/>
           <w:szCs w:val="30"/>
         </w:rPr>
@@ -1013,11 +775,6 @@
       </w:r>
     </w:p>
     <w:p>
-      <w:pPr>
-        <w:rPr>
-          <w:rFonts w:hint="eastAsia"/>
-        </w:rPr>
-      </w:pPr>
       <w:r>
         <w:rPr>
           <w:color w:val="0000FF"/>
@@ -1100,30 +857,18 @@
     <w:p>
       <w:pPr>
         <w:pStyle w:val="3"/>
-        <w:rPr>
-          <w:rFonts w:hint="eastAsia"/>
-        </w:rPr>
-      </w:pPr>
-      <w:proofErr w:type="spellStart"/>
+      </w:pPr>
       <w:r>
         <w:rPr>
           <w:rFonts w:hint="eastAsia"/>
         </w:rPr>
         <w:t>InnoDB</w:t>
       </w:r>
-      <w:proofErr w:type="spellEnd"/>
-    </w:p>
-    <w:p>
-      <w:pPr>
-        <w:rPr>
-          <w:rFonts w:hint="eastAsia"/>
-        </w:rPr>
-      </w:pPr>
-      <w:proofErr w:type="spellStart"/>
+    </w:p>
+    <w:p>
       <w:r>
         <w:t>InnoDB</w:t>
       </w:r>
-      <w:proofErr w:type="spellEnd"/>
       <w:r>
         <w:t>数据库引擎都是造就</w:t>
       </w:r>
@@ -1181,14 +926,12 @@
         </w:rPr>
         <w:t>和</w:t>
       </w:r>
-      <w:proofErr w:type="spellStart"/>
       <w:r>
         <w:rPr>
           <w:color w:val="0000FF"/>
         </w:rPr>
         <w:t>MyISAM</w:t>
       </w:r>
-      <w:proofErr w:type="spellEnd"/>
       <w:r>
         <w:rPr>
           <w:color w:val="0000FF"/>
@@ -1223,30 +966,20 @@
         <w:rPr>
           <w:color w:val="0000FF"/>
         </w:rPr>
-        <w:t xml:space="preserve"> </w:t>
-      </w:r>
-      <w:proofErr w:type="spellStart"/>
-      <w:r>
-        <w:rPr>
-          <w:color w:val="0000FF"/>
-        </w:rPr>
-        <w:t>MyISAM</w:t>
-      </w:r>
-      <w:proofErr w:type="spellEnd"/>
+        <w:t xml:space="preserve"> MyISAM</w:t>
+      </w:r>
       <w:r>
         <w:rPr>
           <w:color w:val="0000FF"/>
         </w:rPr>
         <w:t>引擎慢很多，但是</w:t>
       </w:r>
-      <w:proofErr w:type="spellStart"/>
       <w:r>
         <w:rPr>
           <w:color w:val="0000FF"/>
         </w:rPr>
         <w:t>InnoDB</w:t>
       </w:r>
-      <w:proofErr w:type="spellEnd"/>
       <w:r>
         <w:rPr>
           <w:color w:val="0000FF"/>
@@ -1298,552 +1031,674 @@
           <w:szCs w:val="30"/>
           <w:shd w:val="clear" w:color="auto" w:fill="FF6600"/>
         </w:rPr>
-        <w:t>MySQL 官方对</w:t>
-      </w:r>
-      <w:proofErr w:type="spellStart"/>
+        <w:t>MySQL 官方对InnoDB是这样解释的</w:t>
+      </w:r>
       <w:r>
         <w:rPr>
           <w:sz w:val="30"/>
           <w:szCs w:val="30"/>
-          <w:shd w:val="clear" w:color="auto" w:fill="FF6600"/>
-        </w:rPr>
-        <w:t>InnoDB</w:t>
-      </w:r>
-      <w:proofErr w:type="spellEnd"/>
-      <w:r>
-        <w:rPr>
+        </w:rPr>
+        <w:t>：</w:t>
+      </w:r>
+      <w:r>
+        <w:rPr>
+          <w:color w:val="0000FF"/>
           <w:sz w:val="30"/>
           <w:szCs w:val="30"/>
-          <w:shd w:val="clear" w:color="auto" w:fill="FF6600"/>
-        </w:rPr>
-        <w:t>是这样解释的</w:t>
+        </w:rPr>
+        <w:t>InnoDB给MySQL提供了具有提交、回滚和崩溃恢复能力的事务安全（ACID兼容）存储引擎</w:t>
       </w:r>
       <w:r>
         <w:rPr>
           <w:sz w:val="30"/>
           <w:szCs w:val="30"/>
         </w:rPr>
-        <w:t>：</w:t>
-      </w:r>
-      <w:proofErr w:type="spellStart"/>
-      <w:r>
-        <w:rPr>
-          <w:color w:val="0000FF"/>
+        <w:t>。 InnoDB锁定在行级并且也在SELECT语句提供一个Oracle风格一致的非锁定读，这些特色增加了多用户部署和性能。没有在InnoDB中扩大锁 定的需要，因为在InnoDB中行级锁定适合非常小的空间。InnoDB也支持FOREIGN KEY强制。在SQL查询中，你可以自由地将InnoDB类型的表与其它MySQL的表的类型混合起来，甚至在同一个查询中也可以混合。</w:t>
+      </w:r>
+    </w:p>
+    <w:p>
+      <w:pPr>
+        <w:pStyle w:val="a4"/>
+        <w:spacing w:before="150" w:beforeAutospacing="0" w:after="150" w:afterAutospacing="0"/>
+        <w:rPr>
           <w:sz w:val="30"/>
           <w:szCs w:val="30"/>
         </w:rPr>
-        <w:t>InnoDB</w:t>
-      </w:r>
-      <w:proofErr w:type="spellEnd"/>
+      </w:pPr>
       <w:r>
         <w:rPr>
           <w:color w:val="0000FF"/>
           <w:sz w:val="30"/>
           <w:szCs w:val="30"/>
         </w:rPr>
-        <w:t>给MySQL提供了具有提交、</w:t>
-      </w:r>
-      <w:proofErr w:type="gramStart"/>
-      <w:r>
-        <w:rPr>
-          <w:color w:val="0000FF"/>
+        <w:t>    InnoDB是为处理巨大数据量时的最大性能设计</w:t>
+      </w:r>
+      <w:r>
+        <w:rPr>
           <w:sz w:val="30"/>
           <w:szCs w:val="30"/>
         </w:rPr>
-        <w:t>回滚和</w:t>
-      </w:r>
-      <w:proofErr w:type="gramEnd"/>
-      <w:r>
-        <w:rPr>
-          <w:color w:val="0000FF"/>
+        <w:t>，它的CPU效率可能是任何其它基于磁盘的关系数据库引擎所不能匹敌的。</w:t>
+      </w:r>
+    </w:p>
+    <w:p>
+      <w:pPr>
+        <w:pStyle w:val="a4"/>
+        <w:spacing w:before="150" w:beforeAutospacing="0" w:after="150" w:afterAutospacing="0"/>
+        <w:rPr>
           <w:sz w:val="30"/>
           <w:szCs w:val="30"/>
         </w:rPr>
-        <w:t>崩溃恢复能力的事务安全（ACID兼容）存储引擎</w:t>
-      </w:r>
-      <w:r>
-        <w:rPr>
+      </w:pPr>
+      <w:r>
+        <w:rPr>
+          <w:color w:val="0000FF"/>
           <w:sz w:val="30"/>
           <w:szCs w:val="30"/>
         </w:rPr>
-        <w:t xml:space="preserve">。 </w:t>
-      </w:r>
-      <w:proofErr w:type="spellStart"/>
+        <w:t>    InnoDB存储引擎被完全与MySQL服务器整合，InnoDB存储引擎为在主内存中缓存数据和索引而维持它自己的缓冲池</w:t>
+      </w:r>
       <w:r>
         <w:rPr>
           <w:sz w:val="30"/>
           <w:szCs w:val="30"/>
         </w:rPr>
-        <w:t>InnoDB</w:t>
-      </w:r>
-      <w:proofErr w:type="spellEnd"/>
-      <w:r>
+        <w:t>。InnoDB存储它的表＆索引在一个表空间中，表空间可以包含数个文件（或原始磁盘分区）。这与MyISAM表不同，比如在MyISAM表中每个表被存在分离的文件中。InnoDB 表可以是任何尺寸，即使在文件尺寸被限制为2GB的操作系统上。</w:t>
+      </w:r>
+    </w:p>
+    <w:p>
+      <w:pPr>
+        <w:pStyle w:val="a4"/>
+        <w:spacing w:before="150" w:beforeAutospacing="0" w:after="150" w:afterAutospacing="0"/>
         <w:rPr>
           <w:sz w:val="30"/>
           <w:szCs w:val="30"/>
         </w:rPr>
-        <w:t>锁定在行级并且也在SELECT语句提供一个Oracle风格一致的非锁定读，这些特色增加了多用户部署和性能。没有在</w:t>
-      </w:r>
-      <w:proofErr w:type="spellStart"/>
-      <w:r>
-        <w:rPr>
+      </w:pPr>
+      <w:r>
+        <w:rPr>
+          <w:color w:val="0000FF"/>
           <w:sz w:val="30"/>
           <w:szCs w:val="30"/>
         </w:rPr>
-        <w:t>InnoDB</w:t>
-      </w:r>
-      <w:proofErr w:type="spellEnd"/>
+        <w:t>    InnoDB默认地被包含在MySQL二进制分发中</w:t>
+      </w:r>
       <w:r>
         <w:rPr>
           <w:sz w:val="30"/>
           <w:szCs w:val="30"/>
         </w:rPr>
-        <w:t>中扩大锁 定的需要，因为在</w:t>
-      </w:r>
-      <w:proofErr w:type="spellStart"/>
-      <w:r>
+        <w:t>。Windows Essentials installer使InnoDB成为Windows上MySQL的默认表。</w:t>
+      </w:r>
+    </w:p>
+    <w:p>
+      <w:pPr>
+        <w:pStyle w:val="a4"/>
+        <w:spacing w:before="150" w:beforeAutospacing="0" w:after="150" w:afterAutospacing="0"/>
+        <w:ind w:firstLine="1050"/>
         <w:rPr>
           <w:sz w:val="30"/>
           <w:szCs w:val="30"/>
         </w:rPr>
-        <w:t>InnoDB</w:t>
-      </w:r>
-      <w:proofErr w:type="spellEnd"/>
-      <w:r>
-        <w:rPr>
+      </w:pPr>
+      <w:r>
+        <w:rPr>
+          <w:color w:val="0000FF"/>
           <w:sz w:val="30"/>
           <w:szCs w:val="30"/>
         </w:rPr>
-        <w:t>中行级锁定适合非常小的空间。</w:t>
-      </w:r>
-      <w:proofErr w:type="spellStart"/>
+        <w:lastRenderedPageBreak/>
+        <w:t>InnoDB被用来在众多需要高性能的大型数据库站点上产生</w:t>
+      </w:r>
       <w:r>
         <w:rPr>
           <w:sz w:val="30"/>
           <w:szCs w:val="30"/>
         </w:rPr>
-        <w:t>InnoDB</w:t>
-      </w:r>
-      <w:proofErr w:type="spellEnd"/>
-      <w:r>
+        <w:t>。著名的Internet新闻站点Slashdot.org运行在InnoDB上。 Mytrix, Inc.在InnoDB上存储超过1TB的数据，还有一些其它站点在InnoDB上处理平均每秒800次插入/更新的</w:t>
+      </w:r>
+    </w:p>
+    <w:p>
+      <w:pPr>
+        <w:pStyle w:val="2"/>
+      </w:pPr>
+      <w:r>
+        <w:rPr>
+          <w:rFonts w:hint="eastAsia"/>
+        </w:rPr>
+        <w:t>保留字</w:t>
+      </w:r>
+    </w:p>
+    <w:p>
+      <w:pPr>
+        <w:pStyle w:val="3"/>
+      </w:pPr>
+      <w:r>
+        <w:rPr>
+          <w:rFonts w:hint="eastAsia"/>
+        </w:rPr>
+        <w:t>异常栈</w:t>
+      </w:r>
+    </w:p>
+    <w:p>
+      <w:r>
+        <w:t>SQL Error: 1064, SQLState: 42000- You have an error in your SQL syntax; check the manual that corresponds to your MySQL server version for the right syntax to use near</w:t>
+      </w:r>
+    </w:p>
+    <w:p>
+      <w:r>
+        <w:rPr>
+          <w:rFonts w:hint="eastAsia"/>
+        </w:rPr>
+        <w:t>当出现类似于此的异常栈时时因为定义的字段和</w:t>
+      </w:r>
+      <w:r>
+        <w:rPr>
+          <w:rFonts w:hint="eastAsia"/>
+        </w:rPr>
+        <w:t>mysql</w:t>
+      </w:r>
+      <w:r>
+        <w:rPr>
+          <w:rFonts w:hint="eastAsia"/>
+        </w:rPr>
+        <w:t>的保留字有冲突</w:t>
+      </w:r>
+    </w:p>
+    <w:p>
+      <w:pPr>
+        <w:pStyle w:val="3"/>
+        <w:tabs>
+          <w:tab w:val="left" w:pos="3191"/>
+        </w:tabs>
+      </w:pPr>
+      <w:r>
+        <w:t>M</w:t>
+      </w:r>
+      <w:r>
+        <w:rPr>
+          <w:rFonts w:hint="eastAsia"/>
+        </w:rPr>
+        <w:t>ysql</w:t>
+      </w:r>
+      <w:r>
+        <w:rPr>
+          <w:rFonts w:hint="eastAsia"/>
+        </w:rPr>
+        <w:t>保留字列表</w:t>
+      </w:r>
+      <w:r>
+        <w:tab/>
+      </w:r>
+    </w:p>
+    <w:p>
+      <w:r>
+        <w:rPr>
+          <w:rFonts w:hint="eastAsia"/>
+          <w:noProof/>
+        </w:rPr>
+        <w:lastRenderedPageBreak/>
+        <w:drawing>
+          <wp:anchor distT="0" distB="0" distL="114300" distR="114300" simplePos="0" relativeHeight="251658240" behindDoc="0" locked="0" layoutInCell="1" allowOverlap="1">
+            <wp:simplePos x="0" y="0"/>
+            <wp:positionH relativeFrom="column">
+              <wp:align>left</wp:align>
+            </wp:positionH>
+            <wp:positionV relativeFrom="paragraph">
+              <wp:align>top</wp:align>
+            </wp:positionV>
+            <wp:extent cx="5274310" cy="6929120"/>
+            <wp:effectExtent l="0" t="0" r="2540" b="5080"/>
+            <wp:wrapSquare wrapText="bothSides"/>
+            <wp:docPr id="3" name="图片 3"/>
+            <wp:cNvGraphicFramePr>
+              <a:graphicFrameLocks xmlns:a="http://schemas.openxmlformats.org/drawingml/2006/main" noChangeAspect="1"/>
+            </wp:cNvGraphicFramePr>
+            <a:graphic xmlns:a="http://schemas.openxmlformats.org/drawingml/2006/main">
+              <a:graphicData uri="http://schemas.openxmlformats.org/drawingml/2006/picture">
+                <pic:pic xmlns:pic="http://schemas.openxmlformats.org/drawingml/2006/picture">
+                  <pic:nvPicPr>
+                    <pic:cNvPr id="0" name="关键字.PNG"/>
+                    <pic:cNvPicPr/>
+                  </pic:nvPicPr>
+                  <pic:blipFill>
+                    <a:blip r:embed="rId12">
+                      <a:extLst>
+                        <a:ext uri="{28A0092B-C50C-407E-A947-70E740481C1C}">
+                          <a14:useLocalDpi xmlns:a14="http://schemas.microsoft.com/office/drawing/2010/main" val="0"/>
+                        </a:ext>
+                      </a:extLst>
+                    </a:blip>
+                    <a:stretch>
+                      <a:fillRect/>
+                    </a:stretch>
+                  </pic:blipFill>
+                  <pic:spPr>
+                    <a:xfrm>
+                      <a:off x="0" y="0"/>
+                      <a:ext cx="5274310" cy="6929120"/>
+                    </a:xfrm>
+                    <a:prstGeom prst="rect">
+                      <a:avLst/>
+                    </a:prstGeom>
+                  </pic:spPr>
+                </pic:pic>
+              </a:graphicData>
+            </a:graphic>
+          </wp:anchor>
+        </w:drawing>
+      </w:r>
+      <w:r>
+        <w:br w:type="textWrapping" w:clear="all"/>
+      </w:r>
+    </w:p>
+    <w:p>
+      <w:r>
+        <w:rPr>
+          <w:rFonts w:hint="eastAsia"/>
+          <w:noProof/>
+        </w:rPr>
+        <w:lastRenderedPageBreak/>
+        <w:drawing>
+          <wp:inline distT="0" distB="0" distL="0" distR="0">
+            <wp:extent cx="5274310" cy="5919470"/>
+            <wp:effectExtent l="0" t="0" r="2540" b="5080"/>
+            <wp:docPr id="7" name="图片 7"/>
+            <wp:cNvGraphicFramePr>
+              <a:graphicFrameLocks xmlns:a="http://schemas.openxmlformats.org/drawingml/2006/main" noChangeAspect="1"/>
+            </wp:cNvGraphicFramePr>
+            <a:graphic xmlns:a="http://schemas.openxmlformats.org/drawingml/2006/main">
+              <a:graphicData uri="http://schemas.openxmlformats.org/drawingml/2006/picture">
+                <pic:pic xmlns:pic="http://schemas.openxmlformats.org/drawingml/2006/picture">
+                  <pic:nvPicPr>
+                    <pic:cNvPr id="0" name="关键字3.PNG"/>
+                    <pic:cNvPicPr/>
+                  </pic:nvPicPr>
+                  <pic:blipFill>
+                    <a:blip r:embed="rId13">
+                      <a:extLst>
+                        <a:ext uri="{28A0092B-C50C-407E-A947-70E740481C1C}">
+                          <a14:useLocalDpi xmlns:a14="http://schemas.microsoft.com/office/drawing/2010/main" val="0"/>
+                        </a:ext>
+                      </a:extLst>
+                    </a:blip>
+                    <a:stretch>
+                      <a:fillRect/>
+                    </a:stretch>
+                  </pic:blipFill>
+                  <pic:spPr>
+                    <a:xfrm>
+                      <a:off x="0" y="0"/>
+                      <a:ext cx="5274310" cy="5919470"/>
+                    </a:xfrm>
+                    <a:prstGeom prst="rect">
+                      <a:avLst/>
+                    </a:prstGeom>
+                  </pic:spPr>
+                </pic:pic>
+              </a:graphicData>
+            </a:graphic>
+          </wp:inline>
+        </w:drawing>
+      </w:r>
+    </w:p>
+    <w:p>
+      <w:pPr>
+        <w:rPr>
+          <w:rFonts w:hint="eastAsia"/>
+        </w:rPr>
+      </w:pPr>
+      <w:r>
+        <w:rPr>
+          <w:rFonts w:hint="eastAsia"/>
+          <w:noProof/>
+        </w:rPr>
+        <w:lastRenderedPageBreak/>
+        <w:drawing>
+          <wp:inline distT="0" distB="0" distL="0" distR="0">
+            <wp:extent cx="5274310" cy="4166870"/>
+            <wp:effectExtent l="0" t="0" r="2540" b="5080"/>
+            <wp:docPr id="8" name="图片 8"/>
+            <wp:cNvGraphicFramePr>
+              <a:graphicFrameLocks xmlns:a="http://schemas.openxmlformats.org/drawingml/2006/main" noChangeAspect="1"/>
+            </wp:cNvGraphicFramePr>
+            <a:graphic xmlns:a="http://schemas.openxmlformats.org/drawingml/2006/main">
+              <a:graphicData uri="http://schemas.openxmlformats.org/drawingml/2006/picture">
+                <pic:pic xmlns:pic="http://schemas.openxmlformats.org/drawingml/2006/picture">
+                  <pic:nvPicPr>
+                    <pic:cNvPr id="0" name="关键字4.PNG"/>
+                    <pic:cNvPicPr/>
+                  </pic:nvPicPr>
+                  <pic:blipFill>
+                    <a:blip r:embed="rId14">
+                      <a:extLst>
+                        <a:ext uri="{28A0092B-C50C-407E-A947-70E740481C1C}">
+                          <a14:useLocalDpi xmlns:a14="http://schemas.microsoft.com/office/drawing/2010/main" val="0"/>
+                        </a:ext>
+                      </a:extLst>
+                    </a:blip>
+                    <a:stretch>
+                      <a:fillRect/>
+                    </a:stretch>
+                  </pic:blipFill>
+                  <pic:spPr>
+                    <a:xfrm>
+                      <a:off x="0" y="0"/>
+                      <a:ext cx="5274310" cy="4166870"/>
+                    </a:xfrm>
+                    <a:prstGeom prst="rect">
+                      <a:avLst/>
+                    </a:prstGeom>
+                  </pic:spPr>
+                </pic:pic>
+              </a:graphicData>
+            </a:graphic>
+          </wp:inline>
+        </w:drawing>
+      </w:r>
+    </w:p>
+    <w:p>
+      <w:pPr>
+        <w:rPr>
+          <w:rFonts w:hint="eastAsia"/>
+        </w:rPr>
+      </w:pPr>
+    </w:p>
+    <w:p>
+      <w:pPr>
+        <w:rPr>
+          <w:rFonts w:hint="eastAsia"/>
+        </w:rPr>
+      </w:pPr>
+    </w:p>
+    <w:p>
+      <w:pPr>
+        <w:rPr>
+          <w:rFonts w:hint="eastAsia"/>
+        </w:rPr>
+      </w:pPr>
+    </w:p>
+    <w:p>
+      <w:pPr>
+        <w:rPr>
+          <w:rFonts w:hint="eastAsia"/>
+        </w:rPr>
+      </w:pPr>
+    </w:p>
+    <w:p>
+      <w:pPr>
+        <w:rPr>
+          <w:rFonts w:hint="eastAsia"/>
+        </w:rPr>
+      </w:pPr>
+    </w:p>
+    <w:p>
+      <w:pPr>
+        <w:rPr>
+          <w:rFonts w:hint="eastAsia"/>
+        </w:rPr>
+      </w:pPr>
+    </w:p>
+    <w:p>
+      <w:pPr>
+        <w:rPr>
+          <w:rFonts w:hint="eastAsia"/>
+        </w:rPr>
+      </w:pPr>
+    </w:p>
+    <w:p>
+      <w:pPr>
+        <w:rPr>
+          <w:rFonts w:hint="eastAsia"/>
+        </w:rPr>
+      </w:pPr>
+    </w:p>
+    <w:p>
+      <w:pPr>
+        <w:rPr>
+          <w:rFonts w:hint="eastAsia"/>
+        </w:rPr>
+      </w:pPr>
+    </w:p>
+    <w:p>
+      <w:pPr>
+        <w:rPr>
+          <w:rFonts w:hint="eastAsia"/>
+        </w:rPr>
+      </w:pPr>
+    </w:p>
+    <w:p>
+      <w:pPr>
+        <w:rPr>
+          <w:rFonts w:hint="eastAsia"/>
+        </w:rPr>
+      </w:pPr>
+    </w:p>
+    <w:p>
+      <w:pPr>
+        <w:rPr>
+          <w:rFonts w:hint="eastAsia"/>
+        </w:rPr>
+      </w:pPr>
+      <w:r>
+        <w:rPr>
+          <w:rFonts w:hint="eastAsia"/>
+          <w:noProof/>
+        </w:rPr>
+        <w:lastRenderedPageBreak/>
+        <w:drawing>
+          <wp:anchor distT="0" distB="0" distL="114300" distR="114300" simplePos="0" relativeHeight="251659264" behindDoc="0" locked="0" layoutInCell="1" allowOverlap="1" wp14:anchorId="54FC92A4" wp14:editId="78929037">
+            <wp:simplePos x="0" y="0"/>
+            <wp:positionH relativeFrom="column">
+              <wp:align>left</wp:align>
+            </wp:positionH>
+            <wp:positionV relativeFrom="paragraph">
+              <wp:align>top</wp:align>
+            </wp:positionV>
+            <wp:extent cx="5274310" cy="6417310"/>
+            <wp:effectExtent l="0" t="0" r="2540" b="2540"/>
+            <wp:wrapSquare wrapText="bothSides"/>
+            <wp:docPr id="4" name="图片 4"/>
+            <wp:cNvGraphicFramePr>
+              <a:graphicFrameLocks xmlns:a="http://schemas.openxmlformats.org/drawingml/2006/main" noChangeAspect="1"/>
+            </wp:cNvGraphicFramePr>
+            <a:graphic xmlns:a="http://schemas.openxmlformats.org/drawingml/2006/main">
+              <a:graphicData uri="http://schemas.openxmlformats.org/drawingml/2006/picture">
+                <pic:pic xmlns:pic="http://schemas.openxmlformats.org/drawingml/2006/picture">
+                  <pic:nvPicPr>
+                    <pic:cNvPr id="0" name="关键字2.PNG"/>
+                    <pic:cNvPicPr/>
+                  </pic:nvPicPr>
+                  <pic:blipFill>
+                    <a:blip r:embed="rId15">
+                      <a:extLst>
+                        <a:ext uri="{28A0092B-C50C-407E-A947-70E740481C1C}">
+                          <a14:useLocalDpi xmlns:a14="http://schemas.microsoft.com/office/drawing/2010/main" val="0"/>
+                        </a:ext>
+                      </a:extLst>
+                    </a:blip>
+                    <a:stretch>
+                      <a:fillRect/>
+                    </a:stretch>
+                  </pic:blipFill>
+                  <pic:spPr>
+                    <a:xfrm>
+                      <a:off x="0" y="0"/>
+                      <a:ext cx="5274310" cy="6417310"/>
+                    </a:xfrm>
+                    <a:prstGeom prst="rect">
+                      <a:avLst/>
+                    </a:prstGeom>
+                  </pic:spPr>
+                </pic:pic>
+              </a:graphicData>
+            </a:graphic>
+          </wp:anchor>
+        </w:drawing>
+      </w:r>
+    </w:p>
+    <w:p>
+      <w:pPr>
+        <w:rPr>
+          <w:rFonts w:hint="eastAsia"/>
+        </w:rPr>
+      </w:pPr>
+    </w:p>
+    <w:p>
+      <w:pPr>
+        <w:pStyle w:val="3"/>
+        <w:rPr>
+          <w:rFonts w:hint="eastAsia"/>
+        </w:rPr>
+      </w:pPr>
+      <w:r>
+        <w:lastRenderedPageBreak/>
+        <w:t>M</w:t>
+      </w:r>
+      <w:r>
+        <w:rPr>
+          <w:rFonts w:hint="eastAsia"/>
+        </w:rPr>
+        <w:t>ysql</w:t>
+      </w:r>
+      <w:r>
+        <w:rPr>
+          <w:rFonts w:hint="eastAsia"/>
+        </w:rPr>
+        <w:t>进程监控</w:t>
+      </w:r>
+    </w:p>
+    <w:p>
+      <w:pPr>
+        <w:pStyle w:val="4"/>
+        <w:rPr>
+          <w:rFonts w:hint="eastAsia"/>
+        </w:rPr>
+      </w:pPr>
+      <w:r>
+        <w:rPr>
+          <w:rFonts w:hint="eastAsia"/>
+        </w:rPr>
+        <w:t>显示当前的进程列表</w:t>
+      </w:r>
+    </w:p>
+    <w:p>
+      <w:pPr>
+        <w:pStyle w:val="4"/>
+        <w:tabs>
+          <w:tab w:val="left" w:pos="3133"/>
+        </w:tabs>
+        <w:rPr>
+          <w:rFonts w:hint="eastAsia"/>
+        </w:rPr>
+      </w:pPr>
+      <w:r>
+        <w:t>SHOW PROCESSLIST;</w:t>
+      </w:r>
+      <w:r>
+        <w:tab/>
+      </w:r>
+    </w:p>
+    <w:p>
+      <w:pPr>
+        <w:pStyle w:val="4"/>
+        <w:rPr>
+          <w:rFonts w:hint="eastAsia"/>
+        </w:rPr>
+      </w:pPr>
+      <w:r>
+        <w:rPr>
+          <w:rFonts w:hint="eastAsia"/>
+        </w:rPr>
+        <w:t>查询当前某用户的进程</w:t>
+      </w:r>
+      <w:r>
+        <w:rPr>
+          <w:rFonts w:hint="eastAsia"/>
+        </w:rPr>
+        <w:t>id</w:t>
+      </w:r>
+    </w:p>
+    <w:p>
+      <w:pPr>
+        <w:rPr>
+          <w:rFonts w:hint="eastAsia"/>
+        </w:rPr>
+      </w:pPr>
+      <w:r>
+        <w:rPr>
+          <w:rFonts w:hint="eastAsia"/>
+        </w:rPr>
+        <w:t>拼接命令</w:t>
+      </w:r>
+      <w:r>
+        <w:rPr>
+          <w:rFonts w:hint="eastAsia"/>
+        </w:rPr>
+        <w:t xml:space="preserve"> </w:t>
+      </w:r>
+      <w:r>
+        <w:rPr>
+          <w:rFonts w:hint="eastAsia"/>
+        </w:rPr>
+        <w:t>复制出结果集执行后会杀死某用户的所有进程</w:t>
+      </w:r>
+    </w:p>
+    <w:p>
+      <w:pPr>
+        <w:rPr>
+          <w:rFonts w:hint="eastAsia"/>
+        </w:rPr>
+      </w:pPr>
+      <w:r>
+        <w:t>SELECT  CONCAT("KILL  ",id ,";")  FROM information_schema.`PROCESSLIST` where `USER`='root'</w:t>
+      </w:r>
+    </w:p>
+    <w:p>
+      <w:pPr>
+        <w:rPr>
+          <w:rFonts w:hint="eastAsia"/>
+        </w:rPr>
+      </w:pPr>
+    </w:p>
+    <w:p>
+      <w:pPr>
+        <w:rPr>
+          <w:rFonts w:hint="eastAsia"/>
+        </w:rPr>
+      </w:pPr>
+      <w:bookmarkStart w:id="0" w:name="_GoBack"/>
+      <w:bookmarkEnd w:id="0"/>
+    </w:p>
+    <w:p>
+      <w:pPr>
+        <w:pStyle w:val="4"/>
+      </w:pPr>
+      <w:r>
+        <w:br w:type="textWrapping" w:clear="all"/>
+      </w:r>
+    </w:p>
+    <w:p>
+      <w:pPr>
+        <w:pStyle w:val="a4"/>
+        <w:spacing w:before="150" w:beforeAutospacing="0" w:after="150" w:afterAutospacing="0"/>
+        <w:ind w:firstLine="1050"/>
         <w:rPr>
           <w:sz w:val="30"/>
           <w:szCs w:val="30"/>
         </w:rPr>
-        <w:t>也支持FOREIGN KEY强制。在SQL查询中，你可以自由地将</w:t>
-      </w:r>
-      <w:proofErr w:type="spellStart"/>
-      <w:r>
-        <w:rPr>
-          <w:sz w:val="30"/>
-          <w:szCs w:val="30"/>
-        </w:rPr>
-        <w:t>InnoDB</w:t>
-      </w:r>
-      <w:proofErr w:type="spellEnd"/>
-      <w:r>
-        <w:rPr>
-          <w:sz w:val="30"/>
-          <w:szCs w:val="30"/>
-        </w:rPr>
-        <w:t>类型的表与其它MySQL的表的类型混合起来，甚至在同一个查询中也可以混合。</w:t>
-      </w:r>
+      </w:pPr>
     </w:p>
     <w:p>
       <w:pPr>
         <w:pStyle w:val="a4"/>
         <w:spacing w:before="150" w:beforeAutospacing="0" w:after="150" w:afterAutospacing="0"/>
-        <w:rPr>
-          <w:sz w:val="30"/>
-          <w:szCs w:val="30"/>
-        </w:rPr>
-      </w:pPr>
-      <w:r>
-        <w:rPr>
-          <w:color w:val="0000FF"/>
-          <w:sz w:val="30"/>
-          <w:szCs w:val="30"/>
-        </w:rPr>
-        <w:t xml:space="preserve">    </w:t>
-      </w:r>
-      <w:proofErr w:type="spellStart"/>
-      <w:r>
-        <w:rPr>
-          <w:color w:val="0000FF"/>
-          <w:sz w:val="30"/>
-          <w:szCs w:val="30"/>
-        </w:rPr>
-        <w:t>InnoDB</w:t>
-      </w:r>
-      <w:proofErr w:type="spellEnd"/>
-      <w:r>
-        <w:rPr>
-          <w:color w:val="0000FF"/>
-          <w:sz w:val="30"/>
-          <w:szCs w:val="30"/>
-        </w:rPr>
-        <w:t>是为处理巨大数据量时的最大性能设计</w:t>
-      </w:r>
-      <w:r>
-        <w:rPr>
-          <w:sz w:val="30"/>
-          <w:szCs w:val="30"/>
-        </w:rPr>
-        <w:t>，它的CPU效率可能是任何其它基于磁盘的关系数据库引擎所不能匹敌的。</w:t>
-      </w:r>
-    </w:p>
-    <w:p>
-      <w:pPr>
-        <w:pStyle w:val="a4"/>
-        <w:spacing w:before="150" w:beforeAutospacing="0" w:after="150" w:afterAutospacing="0"/>
-        <w:rPr>
-          <w:sz w:val="30"/>
-          <w:szCs w:val="30"/>
-        </w:rPr>
-      </w:pPr>
-      <w:r>
-        <w:rPr>
-          <w:color w:val="0000FF"/>
-          <w:sz w:val="30"/>
-          <w:szCs w:val="30"/>
-        </w:rPr>
-        <w:t xml:space="preserve">    </w:t>
-      </w:r>
-      <w:proofErr w:type="spellStart"/>
-      <w:r>
-        <w:rPr>
-          <w:color w:val="0000FF"/>
-          <w:sz w:val="30"/>
-          <w:szCs w:val="30"/>
-        </w:rPr>
-        <w:t>InnoDB</w:t>
-      </w:r>
-      <w:proofErr w:type="spellEnd"/>
-      <w:r>
-        <w:rPr>
-          <w:color w:val="0000FF"/>
-          <w:sz w:val="30"/>
-          <w:szCs w:val="30"/>
-        </w:rPr>
-        <w:t>存储引擎被完全与MySQL服务器整合，</w:t>
-      </w:r>
-      <w:proofErr w:type="spellStart"/>
-      <w:r>
-        <w:rPr>
-          <w:color w:val="0000FF"/>
-          <w:sz w:val="30"/>
-          <w:szCs w:val="30"/>
-        </w:rPr>
-        <w:t>InnoDB</w:t>
-      </w:r>
-      <w:proofErr w:type="spellEnd"/>
-      <w:r>
-        <w:rPr>
-          <w:color w:val="0000FF"/>
-          <w:sz w:val="30"/>
-          <w:szCs w:val="30"/>
-        </w:rPr>
-        <w:t>存储引擎为在主内存中缓存数据和索引而维持它自己的缓冲池</w:t>
-      </w:r>
-      <w:r>
-        <w:rPr>
-          <w:sz w:val="30"/>
-          <w:szCs w:val="30"/>
-        </w:rPr>
-        <w:t>。</w:t>
-      </w:r>
-      <w:proofErr w:type="spellStart"/>
-      <w:r>
-        <w:rPr>
-          <w:sz w:val="30"/>
-          <w:szCs w:val="30"/>
-        </w:rPr>
-        <w:t>InnoDB</w:t>
-      </w:r>
-      <w:proofErr w:type="spellEnd"/>
-      <w:r>
-        <w:rPr>
-          <w:sz w:val="30"/>
-          <w:szCs w:val="30"/>
-        </w:rPr>
-        <w:t>存储它的表＆索引在一个</w:t>
-      </w:r>
-      <w:proofErr w:type="gramStart"/>
-      <w:r>
-        <w:rPr>
-          <w:sz w:val="30"/>
-          <w:szCs w:val="30"/>
-        </w:rPr>
-        <w:t>表空间</w:t>
-      </w:r>
-      <w:proofErr w:type="gramEnd"/>
-      <w:r>
-        <w:rPr>
-          <w:sz w:val="30"/>
-          <w:szCs w:val="30"/>
-        </w:rPr>
-        <w:t>中，</w:t>
-      </w:r>
-      <w:proofErr w:type="gramStart"/>
-      <w:r>
-        <w:rPr>
-          <w:sz w:val="30"/>
-          <w:szCs w:val="30"/>
-        </w:rPr>
-        <w:t>表空间</w:t>
-      </w:r>
-      <w:proofErr w:type="gramEnd"/>
-      <w:r>
-        <w:rPr>
-          <w:sz w:val="30"/>
-          <w:szCs w:val="30"/>
-        </w:rPr>
-        <w:t>可以包含数个文件（或原始磁盘分区）。这与</w:t>
-      </w:r>
-      <w:proofErr w:type="spellStart"/>
-      <w:r>
-        <w:rPr>
-          <w:sz w:val="30"/>
-          <w:szCs w:val="30"/>
-        </w:rPr>
-        <w:t>MyISAM</w:t>
-      </w:r>
-      <w:proofErr w:type="spellEnd"/>
-      <w:r>
-        <w:rPr>
-          <w:sz w:val="30"/>
-          <w:szCs w:val="30"/>
-        </w:rPr>
-        <w:t>表不同，比如在</w:t>
-      </w:r>
-      <w:proofErr w:type="spellStart"/>
-      <w:r>
-        <w:rPr>
-          <w:sz w:val="30"/>
-          <w:szCs w:val="30"/>
-        </w:rPr>
-        <w:t>MyISAM</w:t>
-      </w:r>
-      <w:proofErr w:type="spellEnd"/>
-      <w:r>
-        <w:rPr>
-          <w:sz w:val="30"/>
-          <w:szCs w:val="30"/>
-        </w:rPr>
-        <w:t>表中每个表被存在分离的文件中。</w:t>
-      </w:r>
-      <w:proofErr w:type="spellStart"/>
-      <w:r>
-        <w:rPr>
-          <w:sz w:val="30"/>
-          <w:szCs w:val="30"/>
-        </w:rPr>
-        <w:t>InnoDB</w:t>
-      </w:r>
-      <w:proofErr w:type="spellEnd"/>
-      <w:r>
-        <w:rPr>
-          <w:sz w:val="30"/>
-          <w:szCs w:val="30"/>
-        </w:rPr>
-        <w:t xml:space="preserve"> 表可以是任何尺寸，即使在文件尺寸被限制为2GB的操作系统上。</w:t>
-      </w:r>
-    </w:p>
-    <w:p>
-      <w:pPr>
-        <w:pStyle w:val="a4"/>
-        <w:spacing w:before="150" w:beforeAutospacing="0" w:after="150" w:afterAutospacing="0"/>
-        <w:rPr>
-          <w:sz w:val="30"/>
-          <w:szCs w:val="30"/>
-        </w:rPr>
-      </w:pPr>
-      <w:r>
-        <w:rPr>
-          <w:color w:val="0000FF"/>
-          <w:sz w:val="30"/>
-          <w:szCs w:val="30"/>
-        </w:rPr>
-        <w:t xml:space="preserve">    </w:t>
-      </w:r>
-      <w:proofErr w:type="spellStart"/>
-      <w:r>
-        <w:rPr>
-          <w:color w:val="0000FF"/>
-          <w:sz w:val="30"/>
-          <w:szCs w:val="30"/>
-        </w:rPr>
-        <w:t>InnoDB</w:t>
-      </w:r>
-      <w:proofErr w:type="spellEnd"/>
-      <w:r>
-        <w:rPr>
-          <w:color w:val="0000FF"/>
-          <w:sz w:val="30"/>
-          <w:szCs w:val="30"/>
-        </w:rPr>
-        <w:t>默认地被包含在MySQL二进制分发中</w:t>
-      </w:r>
-      <w:r>
-        <w:rPr>
-          <w:sz w:val="30"/>
-          <w:szCs w:val="30"/>
-        </w:rPr>
-        <w:t>。Windows Essentials installer使</w:t>
-      </w:r>
-      <w:proofErr w:type="spellStart"/>
-      <w:r>
-        <w:rPr>
-          <w:sz w:val="30"/>
-          <w:szCs w:val="30"/>
-        </w:rPr>
-        <w:t>InnoDB</w:t>
-      </w:r>
-      <w:proofErr w:type="spellEnd"/>
-      <w:r>
-        <w:rPr>
-          <w:sz w:val="30"/>
-          <w:szCs w:val="30"/>
-        </w:rPr>
-        <w:t>成为Windows上MySQL的默认表。</w:t>
-      </w:r>
-    </w:p>
-    <w:p>
-      <w:pPr>
-        <w:pStyle w:val="a4"/>
-        <w:spacing w:before="150" w:beforeAutospacing="0" w:after="150" w:afterAutospacing="0"/>
-        <w:rPr>
-          <w:sz w:val="30"/>
-          <w:szCs w:val="30"/>
-        </w:rPr>
-      </w:pPr>
-      <w:r>
-        <w:rPr>
-          <w:color w:val="0000FF"/>
-          <w:sz w:val="30"/>
-          <w:szCs w:val="30"/>
-        </w:rPr>
-        <w:lastRenderedPageBreak/>
-        <w:t xml:space="preserve">    </w:t>
-      </w:r>
-      <w:proofErr w:type="spellStart"/>
-      <w:r>
-        <w:rPr>
-          <w:color w:val="0000FF"/>
-          <w:sz w:val="30"/>
-          <w:szCs w:val="30"/>
-        </w:rPr>
-        <w:t>InnoDB</w:t>
-      </w:r>
-      <w:proofErr w:type="spellEnd"/>
-      <w:r>
-        <w:rPr>
-          <w:color w:val="0000FF"/>
-          <w:sz w:val="30"/>
-          <w:szCs w:val="30"/>
-        </w:rPr>
-        <w:t>被用来在众多需要高性能的大型数据库站点上产生</w:t>
-      </w:r>
-      <w:r>
-        <w:rPr>
-          <w:sz w:val="30"/>
-          <w:szCs w:val="30"/>
-        </w:rPr>
-        <w:t>。著名的Internet新闻站点Slashdot.org运行在</w:t>
-      </w:r>
-      <w:proofErr w:type="spellStart"/>
-      <w:r>
-        <w:rPr>
-          <w:sz w:val="30"/>
-          <w:szCs w:val="30"/>
-        </w:rPr>
-        <w:t>InnoDB</w:t>
-      </w:r>
-      <w:proofErr w:type="spellEnd"/>
-      <w:r>
-        <w:rPr>
-          <w:sz w:val="30"/>
-          <w:szCs w:val="30"/>
-        </w:rPr>
-        <w:t xml:space="preserve">上。 </w:t>
-      </w:r>
-      <w:proofErr w:type="spellStart"/>
-      <w:r>
-        <w:rPr>
-          <w:sz w:val="30"/>
-          <w:szCs w:val="30"/>
-        </w:rPr>
-        <w:t>Mytrix</w:t>
-      </w:r>
-      <w:proofErr w:type="spellEnd"/>
-      <w:r>
-        <w:rPr>
-          <w:sz w:val="30"/>
-          <w:szCs w:val="30"/>
-        </w:rPr>
-        <w:t>, Inc.在</w:t>
-      </w:r>
-      <w:proofErr w:type="spellStart"/>
-      <w:r>
-        <w:rPr>
-          <w:sz w:val="30"/>
-          <w:szCs w:val="30"/>
-        </w:rPr>
-        <w:t>InnoDB</w:t>
-      </w:r>
-      <w:proofErr w:type="spellEnd"/>
-      <w:r>
-        <w:rPr>
-          <w:sz w:val="30"/>
-          <w:szCs w:val="30"/>
-        </w:rPr>
-        <w:t>上存储超过1TB的数据，还有一些其它站点在</w:t>
-      </w:r>
-      <w:proofErr w:type="spellStart"/>
-      <w:r>
-        <w:rPr>
-          <w:sz w:val="30"/>
-          <w:szCs w:val="30"/>
-        </w:rPr>
-        <w:t>InnoDB</w:t>
-      </w:r>
-      <w:proofErr w:type="spellEnd"/>
-      <w:r>
-        <w:rPr>
-          <w:sz w:val="30"/>
-          <w:szCs w:val="30"/>
-        </w:rPr>
-        <w:t>上处理平均每秒800次插入/更新的</w:t>
-      </w:r>
-    </w:p>
-    <w:p>
-      <w:pPr>
-        <w:rPr>
-          <w:rFonts w:hint="eastAsia"/>
-        </w:rPr>
-      </w:pPr>
-    </w:p>
-    <w:p>
-      <w:pPr>
-        <w:rPr>
-          <w:rFonts w:hint="eastAsia"/>
-        </w:rPr>
-      </w:pPr>
-    </w:p>
-    <w:p>
-      <w:pPr>
-        <w:rPr>
-          <w:rFonts w:hint="eastAsia"/>
-        </w:rPr>
-      </w:pPr>
-    </w:p>
-    <w:p>
-      <w:pPr>
-        <w:rPr>
-          <w:rFonts w:hint="eastAsia"/>
-        </w:rPr>
-      </w:pPr>
-    </w:p>
+        <w:ind w:firstLine="1050"/>
+      </w:pPr>
+    </w:p>
+    <w:p/>
+    <w:p/>
+    <w:p/>
     <w:p/>
     <w:sectPr>
       <w:pgSz w:w="11906" w:h="16838"/>
@@ -1853,6 +1708,44 @@
     </w:sectPr>
   </w:body>
 </w:document>
+</file>
+
+<file path=word/endnotes.xml><?xml version="1.0" encoding="utf-8"?>
+<w:endnotes xmlns:wpc="http://schemas.microsoft.com/office/word/2010/wordprocessingCanvas" xmlns:mc="http://schemas.openxmlformats.org/markup-compatibility/2006" xmlns:o="urn:schemas-microsoft-com:office:office" xmlns:r="http://schemas.openxmlformats.org/officeDocument/2006/relationships" xmlns:m="http://schemas.openxmlformats.org/officeDocument/2006/math" xmlns:v="urn:schemas-microsoft-com:vml" xmlns:wp14="http://schemas.microsoft.com/office/word/2010/wordprocessingDrawing" xmlns:wp="http://schemas.openxmlformats.org/drawingml/2006/wordprocessingDrawing" xmlns:w10="urn:schemas-microsoft-com:office:word" xmlns:w="http://schemas.openxmlformats.org/wordprocessingml/2006/main" xmlns:w14="http://schemas.microsoft.com/office/word/2010/wordml" xmlns:wpg="http://schemas.microsoft.com/office/word/2010/wordprocessingGroup" xmlns:wpi="http://schemas.microsoft.com/office/word/2010/wordprocessingInk" xmlns:wne="http://schemas.microsoft.com/office/word/2006/wordml" xmlns:wps="http://schemas.microsoft.com/office/word/2010/wordprocessingShape" mc:Ignorable="w14 wp14">
+  <w:endnote w:type="separator" w:id="-1">
+    <w:p>
+      <w:r>
+        <w:separator/>
+      </w:r>
+    </w:p>
+  </w:endnote>
+  <w:endnote w:type="continuationSeparator" w:id="0">
+    <w:p>
+      <w:r>
+        <w:continuationSeparator/>
+      </w:r>
+    </w:p>
+  </w:endnote>
+</w:endnotes>
+</file>
+
+<file path=word/footnotes.xml><?xml version="1.0" encoding="utf-8"?>
+<w:footnotes xmlns:wpc="http://schemas.microsoft.com/office/word/2010/wordprocessingCanvas" xmlns:mc="http://schemas.openxmlformats.org/markup-compatibility/2006" xmlns:o="urn:schemas-microsoft-com:office:office" xmlns:r="http://schemas.openxmlformats.org/officeDocument/2006/relationships" xmlns:m="http://schemas.openxmlformats.org/officeDocument/2006/math" xmlns:v="urn:schemas-microsoft-com:vml" xmlns:wp14="http://schemas.microsoft.com/office/word/2010/wordprocessingDrawing" xmlns:wp="http://schemas.openxmlformats.org/drawingml/2006/wordprocessingDrawing" xmlns:w10="urn:schemas-microsoft-com:office:word" xmlns:w="http://schemas.openxmlformats.org/wordprocessingml/2006/main" xmlns:w14="http://schemas.microsoft.com/office/word/2010/wordml" xmlns:wpg="http://schemas.microsoft.com/office/word/2010/wordprocessingGroup" xmlns:wpi="http://schemas.microsoft.com/office/word/2010/wordprocessingInk" xmlns:wne="http://schemas.microsoft.com/office/word/2006/wordml" xmlns:wps="http://schemas.microsoft.com/office/word/2010/wordprocessingShape" mc:Ignorable="w14 wp14">
+  <w:footnote w:type="separator" w:id="-1">
+    <w:p>
+      <w:r>
+        <w:separator/>
+      </w:r>
+    </w:p>
+  </w:footnote>
+  <w:footnote w:type="continuationSeparator" w:id="0">
+    <w:p>
+      <w:r>
+        <w:continuationSeparator/>
+      </w:r>
+    </w:p>
+  </w:footnote>
+</w:footnotes>
 </file>
 
 <file path=word/numbering.xml><?xml version="1.0" encoding="utf-8"?>
@@ -2182,6 +2075,28 @@
       <w:szCs w:val="32"/>
     </w:rPr>
   </w:style>
+  <w:style w:type="paragraph" w:styleId="4">
+    <w:name w:val="heading 4"/>
+    <w:basedOn w:val="a"/>
+    <w:next w:val="a"/>
+    <w:link w:val="4Char"/>
+    <w:uiPriority w:val="9"/>
+    <w:unhideWhenUsed/>
+    <w:qFormat/>
+    <w:rsid w:val="00074637"/>
+    <w:pPr>
+      <w:keepNext/>
+      <w:keepLines/>
+      <w:spacing w:before="280" w:after="290" w:line="376" w:lineRule="auto"/>
+      <w:outlineLvl w:val="3"/>
+    </w:pPr>
+    <w:rPr>
+      <w:rFonts w:asciiTheme="majorHAnsi" w:eastAsiaTheme="majorEastAsia" w:hAnsiTheme="majorHAnsi" w:cstheme="majorBidi"/>
+      <w:bCs/>
+      <w:sz w:val="28"/>
+      <w:szCs w:val="28"/>
+    </w:rPr>
+  </w:style>
   <w:style w:type="character" w:default="1" w:styleId="a0">
     <w:name w:val="Default Paragraph Font"/>
     <w:uiPriority w:val="1"/>
@@ -2265,7 +2180,6 @@
     <w:name w:val="Normal (Web)"/>
     <w:basedOn w:val="a"/>
     <w:uiPriority w:val="99"/>
-    <w:semiHidden/>
     <w:unhideWhenUsed/>
     <w:rsid w:val="00B15EB4"/>
     <w:pPr>
@@ -2326,6 +2240,84 @@
     <w:rPr>
       <w:sz w:val="18"/>
       <w:szCs w:val="18"/>
+    </w:rPr>
+  </w:style>
+  <w:style w:type="paragraph" w:styleId="a8">
+    <w:name w:val="header"/>
+    <w:basedOn w:val="a"/>
+    <w:link w:val="Char0"/>
+    <w:uiPriority w:val="99"/>
+    <w:unhideWhenUsed/>
+    <w:rsid w:val="00074637"/>
+    <w:pPr>
+      <w:pBdr>
+        <w:bottom w:val="single" w:sz="6" w:space="1" w:color="auto"/>
+      </w:pBdr>
+      <w:tabs>
+        <w:tab w:val="center" w:pos="4153"/>
+        <w:tab w:val="right" w:pos="8306"/>
+      </w:tabs>
+      <w:snapToGrid w:val="0"/>
+      <w:jc w:val="center"/>
+    </w:pPr>
+    <w:rPr>
+      <w:sz w:val="18"/>
+      <w:szCs w:val="18"/>
+    </w:rPr>
+  </w:style>
+  <w:style w:type="character" w:customStyle="1" w:styleId="Char0">
+    <w:name w:val="页眉 Char"/>
+    <w:basedOn w:val="a0"/>
+    <w:link w:val="a8"/>
+    <w:uiPriority w:val="99"/>
+    <w:rsid w:val="00074637"/>
+    <w:rPr>
+      <w:sz w:val="18"/>
+      <w:szCs w:val="18"/>
+    </w:rPr>
+  </w:style>
+  <w:style w:type="paragraph" w:styleId="a9">
+    <w:name w:val="footer"/>
+    <w:basedOn w:val="a"/>
+    <w:link w:val="Char1"/>
+    <w:uiPriority w:val="99"/>
+    <w:unhideWhenUsed/>
+    <w:rsid w:val="00074637"/>
+    <w:pPr>
+      <w:tabs>
+        <w:tab w:val="center" w:pos="4153"/>
+        <w:tab w:val="right" w:pos="8306"/>
+      </w:tabs>
+      <w:snapToGrid w:val="0"/>
+      <w:jc w:val="left"/>
+    </w:pPr>
+    <w:rPr>
+      <w:sz w:val="18"/>
+      <w:szCs w:val="18"/>
+    </w:rPr>
+  </w:style>
+  <w:style w:type="character" w:customStyle="1" w:styleId="Char1">
+    <w:name w:val="页脚 Char"/>
+    <w:basedOn w:val="a0"/>
+    <w:link w:val="a9"/>
+    <w:uiPriority w:val="99"/>
+    <w:rsid w:val="00074637"/>
+    <w:rPr>
+      <w:sz w:val="18"/>
+      <w:szCs w:val="18"/>
+    </w:rPr>
+  </w:style>
+  <w:style w:type="character" w:customStyle="1" w:styleId="4Char">
+    <w:name w:val="标题 4 Char"/>
+    <w:basedOn w:val="a0"/>
+    <w:link w:val="4"/>
+    <w:uiPriority w:val="9"/>
+    <w:rsid w:val="00074637"/>
+    <w:rPr>
+      <w:rFonts w:asciiTheme="majorHAnsi" w:eastAsiaTheme="majorEastAsia" w:hAnsiTheme="majorHAnsi" w:cstheme="majorBidi"/>
+      <w:bCs/>
+      <w:sz w:val="28"/>
+      <w:szCs w:val="28"/>
     </w:rPr>
   </w:style>
 </w:styles>
@@ -2560,6 +2552,28 @@
       <w:szCs w:val="32"/>
     </w:rPr>
   </w:style>
+  <w:style w:type="paragraph" w:styleId="4">
+    <w:name w:val="heading 4"/>
+    <w:basedOn w:val="a"/>
+    <w:next w:val="a"/>
+    <w:link w:val="4Char"/>
+    <w:uiPriority w:val="9"/>
+    <w:unhideWhenUsed/>
+    <w:qFormat/>
+    <w:rsid w:val="00074637"/>
+    <w:pPr>
+      <w:keepNext/>
+      <w:keepLines/>
+      <w:spacing w:before="280" w:after="290" w:line="376" w:lineRule="auto"/>
+      <w:outlineLvl w:val="3"/>
+    </w:pPr>
+    <w:rPr>
+      <w:rFonts w:asciiTheme="majorHAnsi" w:eastAsiaTheme="majorEastAsia" w:hAnsiTheme="majorHAnsi" w:cstheme="majorBidi"/>
+      <w:bCs/>
+      <w:sz w:val="28"/>
+      <w:szCs w:val="28"/>
+    </w:rPr>
+  </w:style>
   <w:style w:type="character" w:default="1" w:styleId="a0">
     <w:name w:val="Default Paragraph Font"/>
     <w:uiPriority w:val="1"/>
@@ -2643,7 +2657,6 @@
     <w:name w:val="Normal (Web)"/>
     <w:basedOn w:val="a"/>
     <w:uiPriority w:val="99"/>
-    <w:semiHidden/>
     <w:unhideWhenUsed/>
     <w:rsid w:val="00B15EB4"/>
     <w:pPr>
@@ -2704,6 +2717,84 @@
     <w:rPr>
       <w:sz w:val="18"/>
       <w:szCs w:val="18"/>
+    </w:rPr>
+  </w:style>
+  <w:style w:type="paragraph" w:styleId="a8">
+    <w:name w:val="header"/>
+    <w:basedOn w:val="a"/>
+    <w:link w:val="Char0"/>
+    <w:uiPriority w:val="99"/>
+    <w:unhideWhenUsed/>
+    <w:rsid w:val="00074637"/>
+    <w:pPr>
+      <w:pBdr>
+        <w:bottom w:val="single" w:sz="6" w:space="1" w:color="auto"/>
+      </w:pBdr>
+      <w:tabs>
+        <w:tab w:val="center" w:pos="4153"/>
+        <w:tab w:val="right" w:pos="8306"/>
+      </w:tabs>
+      <w:snapToGrid w:val="0"/>
+      <w:jc w:val="center"/>
+    </w:pPr>
+    <w:rPr>
+      <w:sz w:val="18"/>
+      <w:szCs w:val="18"/>
+    </w:rPr>
+  </w:style>
+  <w:style w:type="character" w:customStyle="1" w:styleId="Char0">
+    <w:name w:val="页眉 Char"/>
+    <w:basedOn w:val="a0"/>
+    <w:link w:val="a8"/>
+    <w:uiPriority w:val="99"/>
+    <w:rsid w:val="00074637"/>
+    <w:rPr>
+      <w:sz w:val="18"/>
+      <w:szCs w:val="18"/>
+    </w:rPr>
+  </w:style>
+  <w:style w:type="paragraph" w:styleId="a9">
+    <w:name w:val="footer"/>
+    <w:basedOn w:val="a"/>
+    <w:link w:val="Char1"/>
+    <w:uiPriority w:val="99"/>
+    <w:unhideWhenUsed/>
+    <w:rsid w:val="00074637"/>
+    <w:pPr>
+      <w:tabs>
+        <w:tab w:val="center" w:pos="4153"/>
+        <w:tab w:val="right" w:pos="8306"/>
+      </w:tabs>
+      <w:snapToGrid w:val="0"/>
+      <w:jc w:val="left"/>
+    </w:pPr>
+    <w:rPr>
+      <w:sz w:val="18"/>
+      <w:szCs w:val="18"/>
+    </w:rPr>
+  </w:style>
+  <w:style w:type="character" w:customStyle="1" w:styleId="Char1">
+    <w:name w:val="页脚 Char"/>
+    <w:basedOn w:val="a0"/>
+    <w:link w:val="a9"/>
+    <w:uiPriority w:val="99"/>
+    <w:rsid w:val="00074637"/>
+    <w:rPr>
+      <w:sz w:val="18"/>
+      <w:szCs w:val="18"/>
+    </w:rPr>
+  </w:style>
+  <w:style w:type="character" w:customStyle="1" w:styleId="4Char">
+    <w:name w:val="标题 4 Char"/>
+    <w:basedOn w:val="a0"/>
+    <w:link w:val="4"/>
+    <w:uiPriority w:val="9"/>
+    <w:rsid w:val="00074637"/>
+    <w:rPr>
+      <w:rFonts w:asciiTheme="majorHAnsi" w:eastAsiaTheme="majorEastAsia" w:hAnsiTheme="majorHAnsi" w:cstheme="majorBidi"/>
+      <w:bCs/>
+      <w:sz w:val="28"/>
+      <w:szCs w:val="28"/>
     </w:rPr>
   </w:style>
 </w:styles>

</xml_diff>